<commit_message>
j'ai fait ma partie
</commit_message>
<xml_diff>
--- a/Rapport/Partie IV/IV) F) Fonctionnement global du projet.docx
+++ b/Rapport/Partie IV/IV) F) Fonctionnement global du projet.docx
@@ -122,8 +122,6 @@
         </w:rPr>
         <w:t xml:space="preserve">. Le fonctionnement de chacun des </w:t>
       </w:r>
-      <w:bookmarkStart w:id="0" w:name="_GoBack"/>
-      <w:bookmarkEnd w:id="0"/>
       <w:r>
         <w:rPr>
           <w:rFonts w:asciiTheme="minorHAnsi" w:hAnsiTheme="minorHAnsi" w:cstheme="minorHAnsi"/>
@@ -134,7 +132,31 @@
         <w:rPr>
           <w:rFonts w:asciiTheme="minorHAnsi" w:hAnsiTheme="minorHAnsi" w:cstheme="minorHAnsi"/>
         </w:rPr>
-        <w:t xml:space="preserve"> doit donc être standardisé pour que le serveur fonctionne pour n'importe quel client et que si nécessaire, on puisse par la suite rajouter de nouveau client.</w:t>
+        <w:t xml:space="preserve"> doit donc être standardisé pour que le serveur fonctionne pour n'importe quel client et que si nécessaire, on puisse par la suite rajouter de nouveau</w:t>
+      </w:r>
+      <w:r>
+        <w:rPr>
+          <w:rFonts w:asciiTheme="minorHAnsi" w:hAnsiTheme="minorHAnsi" w:cstheme="minorHAnsi"/>
+        </w:rPr>
+        <w:t>x</w:t>
+      </w:r>
+      <w:r>
+        <w:rPr>
+          <w:rFonts w:asciiTheme="minorHAnsi" w:hAnsiTheme="minorHAnsi" w:cstheme="minorHAnsi"/>
+        </w:rPr>
+        <w:t xml:space="preserve"> client</w:t>
+      </w:r>
+      <w:r>
+        <w:rPr>
+          <w:rFonts w:asciiTheme="minorHAnsi" w:hAnsiTheme="minorHAnsi" w:cstheme="minorHAnsi"/>
+        </w:rPr>
+        <w:t>s</w:t>
+      </w:r>
+      <w:r>
+        <w:rPr>
+          <w:rFonts w:asciiTheme="minorHAnsi" w:hAnsiTheme="minorHAnsi" w:cstheme="minorHAnsi"/>
+        </w:rPr>
+        <w:t>.</w:t>
       </w:r>
     </w:p>
     <w:p>
@@ -274,7 +296,19 @@
         <w:rPr>
           <w:rFonts w:asciiTheme="minorHAnsi" w:hAnsiTheme="minorHAnsi" w:cstheme="minorHAnsi"/>
         </w:rPr>
-        <w:t xml:space="preserve">La communication se déroule en mode connecté, c'est à dire qu'un client doit se connecter au serveur, puis pourra communiquer avec lui. </w:t>
+        <w:t xml:space="preserve">La communication se </w:t>
+      </w:r>
+      <w:r>
+        <w:rPr>
+          <w:rFonts w:asciiTheme="minorHAnsi" w:hAnsiTheme="minorHAnsi" w:cstheme="minorHAnsi"/>
+        </w:rPr>
+        <w:t>déroule en mode connecté, c'est-à-</w:t>
+      </w:r>
+      <w:r>
+        <w:rPr>
+          <w:rFonts w:asciiTheme="minorHAnsi" w:hAnsiTheme="minorHAnsi" w:cstheme="minorHAnsi"/>
+        </w:rPr>
+        <w:t xml:space="preserve">dire qu'un client doit se connecter au serveur, puis pourra communiquer avec lui. </w:t>
       </w:r>
     </w:p>
     <w:p>
@@ -563,12 +597,14 @@
         </w:rPr>
         <w:t xml:space="preserve"> une partie, créer un compte, changer le mot de passe ou le pseudo du compte. Pour cela, le client se connecte, envoi les informations nécessaires puis est immédiatement </w:t>
       </w:r>
-      <w:r>
-        <w:rPr>
-          <w:rFonts w:asciiTheme="minorHAnsi" w:hAnsiTheme="minorHAnsi" w:cstheme="minorHAnsi"/>
-        </w:rPr>
-        <w:t>déconnectées</w:t>
-      </w:r>
+      <w:proofErr w:type="gramStart"/>
+      <w:r>
+        <w:rPr>
+          <w:rFonts w:asciiTheme="minorHAnsi" w:hAnsiTheme="minorHAnsi" w:cstheme="minorHAnsi"/>
+        </w:rPr>
+        <w:t>déconnecté</w:t>
+      </w:r>
+      <w:proofErr w:type="gramEnd"/>
       <w:r>
         <w:rPr>
           <w:rFonts w:asciiTheme="minorHAnsi" w:hAnsiTheme="minorHAnsi" w:cstheme="minorHAnsi"/>
@@ -884,19 +920,17 @@
         </w:rPr>
         <w:t xml:space="preserve">-Demander des informations sur les parties en attentes </w:t>
       </w:r>
-      <w:proofErr w:type="gramStart"/>
-      <w:r>
-        <w:rPr>
-          <w:rFonts w:asciiTheme="minorHAnsi" w:hAnsiTheme="minorHAnsi" w:cstheme="minorHAnsi"/>
-        </w:rPr>
-        <w:t>( nom</w:t>
-      </w:r>
-      <w:proofErr w:type="gramEnd"/>
-      <w:r>
-        <w:rPr>
-          <w:rFonts w:asciiTheme="minorHAnsi" w:hAnsiTheme="minorHAnsi" w:cstheme="minorHAnsi"/>
-        </w:rPr>
-        <w:t>, nombre de joueurs).</w:t>
+      <w:r>
+        <w:rPr>
+          <w:rFonts w:asciiTheme="minorHAnsi" w:hAnsiTheme="minorHAnsi" w:cstheme="minorHAnsi"/>
+        </w:rPr>
+        <w:t>(</w:t>
+      </w:r>
+      <w:r>
+        <w:rPr>
+          <w:rFonts w:asciiTheme="minorHAnsi" w:hAnsiTheme="minorHAnsi" w:cstheme="minorHAnsi"/>
+        </w:rPr>
+        <w:t>nom, nombre de joueurs).</w:t>
       </w:r>
     </w:p>
     <w:p>
@@ -1282,14 +1316,944 @@
     </w:p>
     <w:p>
       <w:pPr>
-        <w:pageBreakBefore/>
-        <w:ind w:left="357"/>
-        <w:jc w:val="both"/>
-        <w:rPr>
-          <w:rFonts w:asciiTheme="minorHAnsi" w:hAnsiTheme="minorHAnsi" w:cstheme="minorHAnsi"/>
-          <w:sz w:val="32"/>
-          <w:szCs w:val="32"/>
+        <w:ind w:left="360"/>
+        <w:jc w:val="both"/>
+        <w:rPr>
+          <w:rFonts w:asciiTheme="minorHAnsi" w:hAnsiTheme="minorHAnsi" w:cstheme="minorHAnsi"/>
           <w:u w:val="single"/>
+        </w:rPr>
+      </w:pPr>
+    </w:p>
+    <w:p>
+      <w:pPr>
+        <w:ind w:left="360" w:firstLine="348"/>
+        <w:jc w:val="both"/>
+        <w:rPr>
+          <w:rFonts w:asciiTheme="minorHAnsi" w:hAnsiTheme="minorHAnsi" w:cstheme="minorHAnsi"/>
+        </w:rPr>
+      </w:pPr>
+      <w:r>
+        <w:rPr>
+          <w:rFonts w:asciiTheme="minorHAnsi" w:hAnsiTheme="minorHAnsi" w:cstheme="minorHAnsi"/>
+        </w:rPr>
+        <w:t xml:space="preserve">La partie suis les règles du </w:t>
+      </w:r>
+      <w:r>
+        <w:rPr>
+          <w:rFonts w:asciiTheme="minorHAnsi" w:hAnsiTheme="minorHAnsi" w:cstheme="minorHAnsi"/>
+          <w:i/>
+        </w:rPr>
+        <w:t xml:space="preserve">Texas </w:t>
+      </w:r>
+      <w:proofErr w:type="spellStart"/>
+      <w:r>
+        <w:rPr>
+          <w:rFonts w:asciiTheme="minorHAnsi" w:hAnsiTheme="minorHAnsi" w:cstheme="minorHAnsi"/>
+          <w:i/>
+        </w:rPr>
+        <w:t>hold’em</w:t>
+      </w:r>
+      <w:proofErr w:type="spellEnd"/>
+      <w:r>
+        <w:rPr>
+          <w:rFonts w:asciiTheme="minorHAnsi" w:hAnsiTheme="minorHAnsi" w:cstheme="minorHAnsi"/>
+          <w:i/>
+        </w:rPr>
+        <w:t xml:space="preserve"> no </w:t>
+      </w:r>
+      <w:proofErr w:type="spellStart"/>
+      <w:r>
+        <w:rPr>
+          <w:rFonts w:asciiTheme="minorHAnsi" w:hAnsiTheme="minorHAnsi" w:cstheme="minorHAnsi"/>
+          <w:i/>
+        </w:rPr>
+        <w:t>limit</w:t>
+      </w:r>
+      <w:proofErr w:type="spellEnd"/>
+      <w:r>
+        <w:rPr>
+          <w:rFonts w:asciiTheme="minorHAnsi" w:hAnsiTheme="minorHAnsi" w:cstheme="minorHAnsi"/>
+          <w:i/>
+        </w:rPr>
+        <w:t xml:space="preserve"> </w:t>
+      </w:r>
+      <w:r>
+        <w:rPr>
+          <w:rFonts w:asciiTheme="minorHAnsi" w:hAnsiTheme="minorHAnsi" w:cstheme="minorHAnsi"/>
+        </w:rPr>
+        <w:t xml:space="preserve">en mode tournoi. Pour résumé, </w:t>
+      </w:r>
+      <w:r>
+        <w:rPr>
+          <w:rFonts w:asciiTheme="minorHAnsi" w:hAnsiTheme="minorHAnsi" w:cstheme="minorHAnsi"/>
+        </w:rPr>
+        <w:t>le but du jeu est que tous les autres joueur</w:t>
+      </w:r>
+      <w:r>
+        <w:rPr>
+          <w:rFonts w:asciiTheme="minorHAnsi" w:hAnsiTheme="minorHAnsi" w:cstheme="minorHAnsi"/>
+        </w:rPr>
+        <w:t xml:space="preserve">s soient éliminés de la partie en perdant </w:t>
+      </w:r>
+      <w:r>
+        <w:rPr>
+          <w:rFonts w:asciiTheme="minorHAnsi" w:hAnsiTheme="minorHAnsi" w:cstheme="minorHAnsi"/>
+        </w:rPr>
+        <w:t>tous</w:t>
+      </w:r>
+      <w:r>
+        <w:rPr>
+          <w:rFonts w:asciiTheme="minorHAnsi" w:hAnsiTheme="minorHAnsi" w:cstheme="minorHAnsi"/>
+        </w:rPr>
+        <w:t xml:space="preserve"> </w:t>
+      </w:r>
+      <w:r>
+        <w:rPr>
+          <w:rFonts w:asciiTheme="minorHAnsi" w:hAnsiTheme="minorHAnsi" w:cstheme="minorHAnsi"/>
+        </w:rPr>
+        <w:t>leurs jetons</w:t>
+      </w:r>
+      <w:r>
+        <w:rPr>
+          <w:rFonts w:asciiTheme="minorHAnsi" w:hAnsiTheme="minorHAnsi" w:cstheme="minorHAnsi"/>
+        </w:rPr>
+        <w:t>. Il y a 2 cartes distribuées à chaque joueur et 5 seront distribuées sur la table. La meilleure combinaison de 5 cartes gagne la manche. Il n’y a pas de limite de mise mais on ne peut relancer que 3 fois par tour d’enchère.</w:t>
+      </w:r>
+    </w:p>
+    <w:p>
+      <w:pPr>
+        <w:ind w:left="360"/>
+        <w:jc w:val="both"/>
+        <w:rPr>
+          <w:rFonts w:asciiTheme="minorHAnsi" w:hAnsiTheme="minorHAnsi" w:cstheme="minorHAnsi"/>
+        </w:rPr>
+      </w:pPr>
+    </w:p>
+    <w:p>
+      <w:pPr>
+        <w:ind w:left="360" w:firstLine="348"/>
+        <w:jc w:val="both"/>
+        <w:rPr>
+          <w:rFonts w:asciiTheme="minorHAnsi" w:hAnsiTheme="minorHAnsi" w:cstheme="minorHAnsi"/>
+        </w:rPr>
+      </w:pPr>
+      <w:r>
+        <w:rPr>
+          <w:rFonts w:asciiTheme="minorHAnsi" w:hAnsiTheme="minorHAnsi" w:cstheme="minorHAnsi"/>
+        </w:rPr>
+        <w:t>La partie commence par l’initialisation des jetons de chaque joueur à 200 et en mettant toutes les autres caractéristiques à 0 (pot, jetons posé sur la table,</w:t>
+      </w:r>
+      <w:r>
+        <w:rPr>
+          <w:rFonts w:asciiTheme="minorHAnsi" w:hAnsiTheme="minorHAnsi" w:cstheme="minorHAnsi"/>
+        </w:rPr>
+        <w:t xml:space="preserve"> état (en jeu, tapis, perdu, couché))</w:t>
+      </w:r>
+      <w:r>
+        <w:rPr>
+          <w:rFonts w:asciiTheme="minorHAnsi" w:hAnsiTheme="minorHAnsi" w:cstheme="minorHAnsi"/>
+        </w:rPr>
+        <w:t>.</w:t>
+      </w:r>
+      <w:r>
+        <w:rPr>
+          <w:rFonts w:asciiTheme="minorHAnsi" w:hAnsiTheme="minorHAnsi" w:cstheme="minorHAnsi"/>
+        </w:rPr>
+        <w:t xml:space="preserve"> Ensuite le serveur désigne qui va poser la </w:t>
+      </w:r>
+      <w:proofErr w:type="spellStart"/>
+      <w:r>
+        <w:rPr>
+          <w:rFonts w:asciiTheme="minorHAnsi" w:hAnsiTheme="minorHAnsi" w:cstheme="minorHAnsi"/>
+          <w:i/>
+        </w:rPr>
+        <w:t>blind</w:t>
+      </w:r>
+      <w:proofErr w:type="spellEnd"/>
+      <w:r>
+        <w:rPr>
+          <w:rFonts w:asciiTheme="minorHAnsi" w:hAnsiTheme="minorHAnsi" w:cstheme="minorHAnsi"/>
+        </w:rPr>
+        <w:t xml:space="preserve"> et qui va poser la </w:t>
+      </w:r>
+      <w:proofErr w:type="spellStart"/>
+      <w:r>
+        <w:rPr>
+          <w:rFonts w:asciiTheme="minorHAnsi" w:hAnsiTheme="minorHAnsi" w:cstheme="minorHAnsi"/>
+          <w:i/>
+        </w:rPr>
+        <w:t>surblind</w:t>
+      </w:r>
+      <w:proofErr w:type="spellEnd"/>
+      <w:r>
+        <w:rPr>
+          <w:rFonts w:asciiTheme="minorHAnsi" w:hAnsiTheme="minorHAnsi" w:cstheme="minorHAnsi"/>
+          <w:i/>
+        </w:rPr>
+        <w:t xml:space="preserve"> </w:t>
+      </w:r>
+      <w:r>
+        <w:rPr>
+          <w:rFonts w:asciiTheme="minorHAnsi" w:hAnsiTheme="minorHAnsi" w:cstheme="minorHAnsi"/>
+        </w:rPr>
+        <w:t>(au début les 2 premiers de la liste)</w:t>
+      </w:r>
+      <w:r>
+        <w:rPr>
+          <w:rFonts w:asciiTheme="minorHAnsi" w:hAnsiTheme="minorHAnsi" w:cstheme="minorHAnsi"/>
+        </w:rPr>
+        <w:t xml:space="preserve"> puis distribue les 2 cartes de la </w:t>
+      </w:r>
+      <w:r>
+        <w:rPr>
+          <w:rFonts w:asciiTheme="minorHAnsi" w:hAnsiTheme="minorHAnsi" w:cstheme="minorHAnsi"/>
+        </w:rPr>
+        <w:t xml:space="preserve">main de </w:t>
+      </w:r>
+      <w:r>
+        <w:rPr>
+          <w:rFonts w:asciiTheme="minorHAnsi" w:hAnsiTheme="minorHAnsi" w:cstheme="minorHAnsi"/>
+        </w:rPr>
+        <w:t>chaque joueur</w:t>
+      </w:r>
+      <w:r>
+        <w:rPr>
+          <w:rFonts w:asciiTheme="minorHAnsi" w:hAnsiTheme="minorHAnsi" w:cstheme="minorHAnsi"/>
+        </w:rPr>
+        <w:t xml:space="preserve">. </w:t>
+      </w:r>
+    </w:p>
+    <w:p>
+      <w:pPr>
+        <w:ind w:left="360" w:firstLine="348"/>
+        <w:jc w:val="both"/>
+        <w:rPr>
+          <w:rFonts w:asciiTheme="minorHAnsi" w:hAnsiTheme="minorHAnsi" w:cstheme="minorHAnsi"/>
+        </w:rPr>
+      </w:pPr>
+      <w:r>
+        <w:rPr>
+          <w:rFonts w:asciiTheme="minorHAnsi" w:hAnsiTheme="minorHAnsi" w:cstheme="minorHAnsi"/>
+        </w:rPr>
+        <w:t>Chaque action concernant les joueurs fait l’objet d’un message envoyé aux clients pour qu’ils mettent à jour leur de leur côté.</w:t>
+      </w:r>
+      <w:r>
+        <w:rPr>
+          <w:rFonts w:asciiTheme="minorHAnsi" w:hAnsiTheme="minorHAnsi" w:cstheme="minorHAnsi"/>
+        </w:rPr>
+        <w:t xml:space="preserve"> </w:t>
+      </w:r>
+    </w:p>
+    <w:p>
+      <w:pPr>
+        <w:ind w:left="360" w:firstLine="348"/>
+        <w:jc w:val="both"/>
+        <w:rPr>
+          <w:rFonts w:asciiTheme="minorHAnsi" w:hAnsiTheme="minorHAnsi" w:cstheme="minorHAnsi"/>
+        </w:rPr>
+      </w:pPr>
+      <w:r>
+        <w:rPr>
+          <w:rFonts w:asciiTheme="minorHAnsi" w:hAnsiTheme="minorHAnsi" w:cstheme="minorHAnsi"/>
+        </w:rPr>
+        <w:t>Le serveur envoi donc ici un message à chaque client avec ses cartes (celle que le client doit afficher dans la main du joueur) et jetons de chaque client à chaque clients, ici 200 pour que chaque client puisse afficher les jetons de tous les joueurs.</w:t>
+      </w:r>
+    </w:p>
+    <w:p>
+      <w:pPr>
+        <w:ind w:left="360" w:firstLine="348"/>
+        <w:jc w:val="center"/>
+        <w:rPr>
+          <w:rFonts w:asciiTheme="minorHAnsi" w:hAnsiTheme="minorHAnsi" w:cstheme="minorHAnsi"/>
+        </w:rPr>
+      </w:pPr>
+      <w:r>
+        <w:rPr>
+          <w:rFonts w:asciiTheme="minorHAnsi" w:hAnsiTheme="minorHAnsi" w:cstheme="minorHAnsi"/>
+          <w:noProof/>
+          <w:lang w:eastAsia="fr-FR"/>
+        </w:rPr>
+        <w:lastRenderedPageBreak/>
+        <w:drawing>
+          <wp:inline distT="0" distB="0" distL="0" distR="0">
+            <wp:extent cx="3495675" cy="2095090"/>
+            <wp:effectExtent l="0" t="0" r="0" b="635"/>
+            <wp:docPr id="7" name="Image 7"/>
+            <wp:cNvGraphicFramePr>
+              <a:graphicFrameLocks xmlns:a="http://schemas.openxmlformats.org/drawingml/2006/main" noChangeAspect="1"/>
+            </wp:cNvGraphicFramePr>
+            <a:graphic xmlns:a="http://schemas.openxmlformats.org/drawingml/2006/main">
+              <a:graphicData uri="http://schemas.openxmlformats.org/drawingml/2006/picture">
+                <pic:pic xmlns:pic="http://schemas.openxmlformats.org/drawingml/2006/picture">
+                  <pic:nvPicPr>
+                    <pic:cNvPr id="0" name="Picture 3"/>
+                    <pic:cNvPicPr>
+                      <a:picLocks noChangeAspect="1" noChangeArrowheads="1"/>
+                    </pic:cNvPicPr>
+                  </pic:nvPicPr>
+                  <pic:blipFill>
+                    <a:blip r:embed="rId9">
+                      <a:extLst>
+                        <a:ext uri="{28A0092B-C50C-407E-A947-70E740481C1C}">
+                          <a14:useLocalDpi xmlns:a14="http://schemas.microsoft.com/office/drawing/2010/main" val="0"/>
+                        </a:ext>
+                      </a:extLst>
+                    </a:blip>
+                    <a:srcRect/>
+                    <a:stretch>
+                      <a:fillRect/>
+                    </a:stretch>
+                  </pic:blipFill>
+                  <pic:spPr bwMode="auto">
+                    <a:xfrm>
+                      <a:off x="0" y="0"/>
+                      <a:ext cx="3516049" cy="2107301"/>
+                    </a:xfrm>
+                    <a:prstGeom prst="rect">
+                      <a:avLst/>
+                    </a:prstGeom>
+                    <a:noFill/>
+                    <a:ln>
+                      <a:noFill/>
+                    </a:ln>
+                  </pic:spPr>
+                </pic:pic>
+              </a:graphicData>
+            </a:graphic>
+          </wp:inline>
+        </w:drawing>
+      </w:r>
+    </w:p>
+    <w:p>
+      <w:pPr>
+        <w:ind w:left="360" w:firstLine="348"/>
+        <w:jc w:val="both"/>
+        <w:rPr>
+          <w:rFonts w:asciiTheme="minorHAnsi" w:hAnsiTheme="minorHAnsi" w:cstheme="minorHAnsi"/>
+        </w:rPr>
+      </w:pPr>
+    </w:p>
+    <w:p>
+      <w:pPr>
+        <w:ind w:left="360" w:firstLine="348"/>
+        <w:jc w:val="both"/>
+        <w:rPr>
+          <w:rFonts w:asciiTheme="minorHAnsi" w:hAnsiTheme="minorHAnsi" w:cstheme="minorHAnsi"/>
+        </w:rPr>
+      </w:pPr>
+      <w:r>
+        <w:rPr>
+          <w:rFonts w:asciiTheme="minorHAnsi" w:hAnsiTheme="minorHAnsi" w:cstheme="minorHAnsi"/>
+        </w:rPr>
+        <w:t xml:space="preserve">Nous pouvons maintenant commencer le premier tour de jeu (on va définir le tour de jeu comme commençant après que les deux cartes de la main soient distribuées et se terminant après la comparaison des mains (s’il y en a besoin) et </w:t>
+      </w:r>
+      <w:r>
+        <w:rPr>
+          <w:rFonts w:asciiTheme="minorHAnsi" w:hAnsiTheme="minorHAnsi" w:cstheme="minorHAnsi"/>
+        </w:rPr>
+        <w:t>la répartition des jetons au(x) gagnant</w:t>
+      </w:r>
+      <w:r>
+        <w:rPr>
+          <w:rFonts w:asciiTheme="minorHAnsi" w:hAnsiTheme="minorHAnsi" w:cstheme="minorHAnsi"/>
+        </w:rPr>
+        <w:t>(s) du tour).</w:t>
+      </w:r>
+      <w:r>
+        <w:rPr>
+          <w:rFonts w:asciiTheme="minorHAnsi" w:hAnsiTheme="minorHAnsi" w:cstheme="minorHAnsi"/>
+        </w:rPr>
+        <w:t xml:space="preserve"> </w:t>
+      </w:r>
+    </w:p>
+    <w:p>
+      <w:pPr>
+        <w:ind w:left="360" w:firstLine="348"/>
+        <w:jc w:val="both"/>
+        <w:rPr>
+          <w:rFonts w:asciiTheme="minorHAnsi" w:hAnsiTheme="minorHAnsi" w:cstheme="minorHAnsi"/>
+        </w:rPr>
+      </w:pPr>
+      <w:r>
+        <w:rPr>
+          <w:rFonts w:asciiTheme="minorHAnsi" w:hAnsiTheme="minorHAnsi" w:cstheme="minorHAnsi"/>
+        </w:rPr>
+        <w:t xml:space="preserve">La </w:t>
+      </w:r>
+      <w:proofErr w:type="spellStart"/>
+      <w:r>
+        <w:rPr>
+          <w:rFonts w:asciiTheme="minorHAnsi" w:hAnsiTheme="minorHAnsi" w:cstheme="minorHAnsi"/>
+        </w:rPr>
+        <w:t>blind</w:t>
+      </w:r>
+      <w:proofErr w:type="spellEnd"/>
+      <w:r>
+        <w:rPr>
+          <w:rFonts w:asciiTheme="minorHAnsi" w:hAnsiTheme="minorHAnsi" w:cstheme="minorHAnsi"/>
+        </w:rPr>
+        <w:t xml:space="preserve"> et la </w:t>
+      </w:r>
+      <w:proofErr w:type="spellStart"/>
+      <w:r>
+        <w:rPr>
+          <w:rFonts w:asciiTheme="minorHAnsi" w:hAnsiTheme="minorHAnsi" w:cstheme="minorHAnsi"/>
+        </w:rPr>
+        <w:t>surblind</w:t>
+      </w:r>
+      <w:proofErr w:type="spellEnd"/>
+      <w:r>
+        <w:rPr>
+          <w:rFonts w:asciiTheme="minorHAnsi" w:hAnsiTheme="minorHAnsi" w:cstheme="minorHAnsi"/>
+        </w:rPr>
+        <w:t xml:space="preserve"> sont posées par les joueurs désignés (5 et 10 jetons). Le serveur retire donc 5 et 10 jetons à ces joueurs et ajoute ces mêmes valeurs aux nombre de jetons qui sont sur la table. On a donc maintenant 15 jetons sur la table et les deux premiers joueurs ont 195 et 190 jetons et 5 et 10 jetons posés.</w:t>
+      </w:r>
+      <w:r>
+        <w:rPr>
+          <w:rFonts w:asciiTheme="minorHAnsi" w:hAnsiTheme="minorHAnsi" w:cstheme="minorHAnsi"/>
+        </w:rPr>
+        <w:t xml:space="preserve"> </w:t>
+      </w:r>
+    </w:p>
+    <w:p>
+      <w:pPr>
+        <w:ind w:left="360" w:firstLine="348"/>
+        <w:jc w:val="both"/>
+        <w:rPr>
+          <w:rFonts w:asciiTheme="minorHAnsi" w:hAnsiTheme="minorHAnsi" w:cstheme="minorHAnsi"/>
+        </w:rPr>
+      </w:pPr>
+      <w:r>
+        <w:rPr>
+          <w:rFonts w:asciiTheme="minorHAnsi" w:hAnsiTheme="minorHAnsi" w:cstheme="minorHAnsi"/>
+        </w:rPr>
+        <w:t>Toutes ces informations son</w:t>
+      </w:r>
+      <w:r>
+        <w:rPr>
+          <w:rFonts w:asciiTheme="minorHAnsi" w:hAnsiTheme="minorHAnsi" w:cstheme="minorHAnsi"/>
+        </w:rPr>
+        <w:t>t donc envoyées à chaque client</w:t>
+      </w:r>
+      <w:r>
+        <w:rPr>
+          <w:rFonts w:asciiTheme="minorHAnsi" w:hAnsiTheme="minorHAnsi" w:cstheme="minorHAnsi"/>
+        </w:rPr>
+        <w:t xml:space="preserve"> pour leur permettre de mettre à jour leurs données.</w:t>
+      </w:r>
+    </w:p>
+    <w:p>
+      <w:pPr>
+        <w:ind w:left="360" w:firstLine="348"/>
+        <w:jc w:val="center"/>
+        <w:rPr>
+          <w:rFonts w:asciiTheme="minorHAnsi" w:hAnsiTheme="minorHAnsi" w:cstheme="minorHAnsi"/>
+        </w:rPr>
+      </w:pPr>
+      <w:r>
+        <w:rPr>
+          <w:rFonts w:asciiTheme="minorHAnsi" w:hAnsiTheme="minorHAnsi" w:cstheme="minorHAnsi"/>
+          <w:noProof/>
+          <w:lang w:eastAsia="fr-FR"/>
+        </w:rPr>
+        <w:drawing>
+          <wp:inline distT="0" distB="0" distL="0" distR="0">
+            <wp:extent cx="3971925" cy="2669870"/>
+            <wp:effectExtent l="0" t="0" r="0" b="0"/>
+            <wp:docPr id="8" name="Image 8"/>
+            <wp:cNvGraphicFramePr>
+              <a:graphicFrameLocks xmlns:a="http://schemas.openxmlformats.org/drawingml/2006/main" noChangeAspect="1"/>
+            </wp:cNvGraphicFramePr>
+            <a:graphic xmlns:a="http://schemas.openxmlformats.org/drawingml/2006/main">
+              <a:graphicData uri="http://schemas.openxmlformats.org/drawingml/2006/picture">
+                <pic:pic xmlns:pic="http://schemas.openxmlformats.org/drawingml/2006/picture">
+                  <pic:nvPicPr>
+                    <pic:cNvPr id="0" name="Picture 4"/>
+                    <pic:cNvPicPr>
+                      <a:picLocks noChangeAspect="1" noChangeArrowheads="1"/>
+                    </pic:cNvPicPr>
+                  </pic:nvPicPr>
+                  <pic:blipFill>
+                    <a:blip r:embed="rId10">
+                      <a:extLst>
+                        <a:ext uri="{28A0092B-C50C-407E-A947-70E740481C1C}">
+                          <a14:useLocalDpi xmlns:a14="http://schemas.microsoft.com/office/drawing/2010/main" val="0"/>
+                        </a:ext>
+                      </a:extLst>
+                    </a:blip>
+                    <a:srcRect/>
+                    <a:stretch>
+                      <a:fillRect/>
+                    </a:stretch>
+                  </pic:blipFill>
+                  <pic:spPr bwMode="auto">
+                    <a:xfrm>
+                      <a:off x="0" y="0"/>
+                      <a:ext cx="3971925" cy="2669870"/>
+                    </a:xfrm>
+                    <a:prstGeom prst="rect">
+                      <a:avLst/>
+                    </a:prstGeom>
+                    <a:noFill/>
+                    <a:ln>
+                      <a:noFill/>
+                    </a:ln>
+                  </pic:spPr>
+                </pic:pic>
+              </a:graphicData>
+            </a:graphic>
+          </wp:inline>
+        </w:drawing>
+      </w:r>
+    </w:p>
+    <w:p>
+      <w:pPr>
+        <w:ind w:left="360" w:firstLine="348"/>
+        <w:jc w:val="both"/>
+        <w:rPr>
+          <w:rFonts w:asciiTheme="minorHAnsi" w:hAnsiTheme="minorHAnsi" w:cstheme="minorHAnsi"/>
+        </w:rPr>
+      </w:pPr>
+      <w:r>
+        <w:rPr>
+          <w:rFonts w:asciiTheme="minorHAnsi" w:hAnsiTheme="minorHAnsi" w:cstheme="minorHAnsi"/>
+        </w:rPr>
+        <w:t xml:space="preserve">Ceci s’enchaine avec le premier tour d’enchère. On fait le tour de chaque joueur en commençant par le joueur qui </w:t>
+      </w:r>
+      <w:proofErr w:type="gramStart"/>
+      <w:r>
+        <w:rPr>
+          <w:rFonts w:asciiTheme="minorHAnsi" w:hAnsiTheme="minorHAnsi" w:cstheme="minorHAnsi"/>
+        </w:rPr>
+        <w:t>suis</w:t>
+      </w:r>
+      <w:proofErr w:type="gramEnd"/>
+      <w:r>
+        <w:rPr>
+          <w:rFonts w:asciiTheme="minorHAnsi" w:hAnsiTheme="minorHAnsi" w:cstheme="minorHAnsi"/>
+        </w:rPr>
+        <w:t xml:space="preserve"> la </w:t>
+      </w:r>
+      <w:proofErr w:type="spellStart"/>
+      <w:r>
+        <w:rPr>
+          <w:rFonts w:asciiTheme="minorHAnsi" w:hAnsiTheme="minorHAnsi" w:cstheme="minorHAnsi"/>
+        </w:rPr>
+        <w:t>surblind</w:t>
+      </w:r>
+      <w:proofErr w:type="spellEnd"/>
+      <w:r>
+        <w:rPr>
+          <w:rFonts w:asciiTheme="minorHAnsi" w:hAnsiTheme="minorHAnsi" w:cstheme="minorHAnsi"/>
+        </w:rPr>
+        <w:t xml:space="preserve"> (ici le client 3). On lui demande </w:t>
+      </w:r>
+      <w:r>
+        <w:rPr>
+          <w:rFonts w:asciiTheme="minorHAnsi" w:hAnsiTheme="minorHAnsi" w:cstheme="minorHAnsi"/>
+        </w:rPr>
+        <w:t>ce qu’il veut faire en lui envoyant un message</w:t>
+      </w:r>
+      <w:r>
+        <w:rPr>
+          <w:rFonts w:asciiTheme="minorHAnsi" w:hAnsiTheme="minorHAnsi" w:cstheme="minorHAnsi"/>
+        </w:rPr>
+        <w:t xml:space="preserve"> avec ses choix possible et les jetons minimum et maximum qu’il peut miser</w:t>
+      </w:r>
+      <w:r>
+        <w:rPr>
+          <w:rFonts w:asciiTheme="minorHAnsi" w:hAnsiTheme="minorHAnsi" w:cstheme="minorHAnsi"/>
+        </w:rPr>
+        <w:t>.</w:t>
+      </w:r>
+      <w:r>
+        <w:rPr>
+          <w:rFonts w:asciiTheme="minorHAnsi" w:hAnsiTheme="minorHAnsi" w:cstheme="minorHAnsi"/>
+        </w:rPr>
+        <w:t xml:space="preserve"> Le client a le choix entre </w:t>
+      </w:r>
+      <w:r>
+        <w:rPr>
+          <w:rFonts w:asciiTheme="minorHAnsi" w:hAnsiTheme="minorHAnsi" w:cstheme="minorHAnsi"/>
+        </w:rPr>
+        <w:t xml:space="preserve">se coucher, suivre/check ou relancer. Le serveur se met en attente du choix du joueur pendant 15 secondes. Si au bout de cette attente le client n’a pas </w:t>
+      </w:r>
+      <w:r>
+        <w:rPr>
+          <w:rFonts w:asciiTheme="minorHAnsi" w:hAnsiTheme="minorHAnsi" w:cstheme="minorHAnsi"/>
+        </w:rPr>
+        <w:t>renvoyé</w:t>
+      </w:r>
+      <w:r>
+        <w:rPr>
+          <w:rFonts w:asciiTheme="minorHAnsi" w:hAnsiTheme="minorHAnsi" w:cstheme="minorHAnsi"/>
+        </w:rPr>
+        <w:t xml:space="preserve"> de message de choix, le serveur le fait se coucher sinon il applique le choix du joueur.</w:t>
+      </w:r>
+      <w:r>
+        <w:rPr>
+          <w:rFonts w:asciiTheme="minorHAnsi" w:hAnsiTheme="minorHAnsi" w:cstheme="minorHAnsi"/>
+        </w:rPr>
+        <w:t xml:space="preserve"> Ensuite</w:t>
+      </w:r>
+      <w:r>
+        <w:rPr>
+          <w:rFonts w:asciiTheme="minorHAnsi" w:hAnsiTheme="minorHAnsi" w:cstheme="minorHAnsi"/>
+        </w:rPr>
+        <w:t xml:space="preserve"> le serveur envoie un message pour indiquer les modifications des paramètres du joueur et</w:t>
+      </w:r>
+      <w:r>
+        <w:rPr>
+          <w:rFonts w:asciiTheme="minorHAnsi" w:hAnsiTheme="minorHAnsi" w:cstheme="minorHAnsi"/>
+        </w:rPr>
+        <w:t xml:space="preserve"> </w:t>
+      </w:r>
+      <w:r>
+        <w:rPr>
+          <w:rFonts w:asciiTheme="minorHAnsi" w:hAnsiTheme="minorHAnsi" w:cstheme="minorHAnsi"/>
+        </w:rPr>
+        <w:t>o</w:t>
+      </w:r>
+      <w:r>
+        <w:rPr>
+          <w:rFonts w:asciiTheme="minorHAnsi" w:hAnsiTheme="minorHAnsi" w:cstheme="minorHAnsi"/>
+        </w:rPr>
+        <w:t>n passe au joueur suivant et on lui demande son choix et ainsi de suite.</w:t>
+      </w:r>
+    </w:p>
+    <w:p>
+      <w:pPr>
+        <w:ind w:left="360" w:firstLine="348"/>
+        <w:rPr>
+          <w:rFonts w:asciiTheme="minorHAnsi" w:hAnsiTheme="minorHAnsi" w:cstheme="minorHAnsi"/>
+        </w:rPr>
+      </w:pPr>
+      <w:r>
+        <w:rPr>
+          <w:rFonts w:asciiTheme="minorHAnsi" w:hAnsiTheme="minorHAnsi" w:cstheme="minorHAnsi"/>
+          <w:noProof/>
+          <w:lang w:eastAsia="fr-FR"/>
+        </w:rPr>
+        <w:lastRenderedPageBreak/>
+        <w:drawing>
+          <wp:anchor distT="0" distB="0" distL="114300" distR="114300" simplePos="0" relativeHeight="251660288" behindDoc="0" locked="0" layoutInCell="1" allowOverlap="1">
+            <wp:simplePos x="0" y="0"/>
+            <wp:positionH relativeFrom="leftMargin">
+              <wp:posOffset>952500</wp:posOffset>
+            </wp:positionH>
+            <wp:positionV relativeFrom="paragraph">
+              <wp:posOffset>-4445</wp:posOffset>
+            </wp:positionV>
+            <wp:extent cx="5752465" cy="3084830"/>
+            <wp:effectExtent l="0" t="0" r="635" b="1270"/>
+            <wp:wrapTopAndBottom/>
+            <wp:docPr id="11" name="Image 11"/>
+            <wp:cNvGraphicFramePr>
+              <a:graphicFrameLocks xmlns:a="http://schemas.openxmlformats.org/drawingml/2006/main" noChangeAspect="1"/>
+            </wp:cNvGraphicFramePr>
+            <a:graphic xmlns:a="http://schemas.openxmlformats.org/drawingml/2006/main">
+              <a:graphicData uri="http://schemas.openxmlformats.org/drawingml/2006/picture">
+                <pic:pic xmlns:pic="http://schemas.openxmlformats.org/drawingml/2006/picture">
+                  <pic:nvPicPr>
+                    <pic:cNvPr id="0" name="Picture 7"/>
+                    <pic:cNvPicPr>
+                      <a:picLocks noChangeAspect="1" noChangeArrowheads="1"/>
+                    </pic:cNvPicPr>
+                  </pic:nvPicPr>
+                  <pic:blipFill>
+                    <a:blip r:embed="rId11">
+                      <a:extLst>
+                        <a:ext uri="{28A0092B-C50C-407E-A947-70E740481C1C}">
+                          <a14:useLocalDpi xmlns:a14="http://schemas.microsoft.com/office/drawing/2010/main" val="0"/>
+                        </a:ext>
+                      </a:extLst>
+                    </a:blip>
+                    <a:srcRect/>
+                    <a:stretch>
+                      <a:fillRect/>
+                    </a:stretch>
+                  </pic:blipFill>
+                  <pic:spPr bwMode="auto">
+                    <a:xfrm>
+                      <a:off x="0" y="0"/>
+                      <a:ext cx="5752465" cy="3084830"/>
+                    </a:xfrm>
+                    <a:prstGeom prst="rect">
+                      <a:avLst/>
+                    </a:prstGeom>
+                    <a:noFill/>
+                    <a:ln>
+                      <a:noFill/>
+                    </a:ln>
+                  </pic:spPr>
+                </pic:pic>
+              </a:graphicData>
+            </a:graphic>
+            <wp14:sizeRelH relativeFrom="margin">
+              <wp14:pctWidth>0</wp14:pctWidth>
+            </wp14:sizeRelH>
+            <wp14:sizeRelV relativeFrom="margin">
+              <wp14:pctHeight>0</wp14:pctHeight>
+            </wp14:sizeRelV>
+          </wp:anchor>
+        </w:drawing>
+      </w:r>
+    </w:p>
+    <w:p>
+      <w:pPr>
+        <w:ind w:left="360" w:firstLine="348"/>
+        <w:jc w:val="both"/>
+        <w:rPr>
+          <w:rFonts w:asciiTheme="minorHAnsi" w:hAnsiTheme="minorHAnsi" w:cstheme="minorHAnsi"/>
+        </w:rPr>
+      </w:pPr>
+    </w:p>
+    <w:p>
+      <w:pPr>
+        <w:ind w:left="360" w:firstLine="348"/>
+        <w:jc w:val="both"/>
+        <w:rPr>
+          <w:rFonts w:asciiTheme="minorHAnsi" w:hAnsiTheme="minorHAnsi" w:cstheme="minorHAnsi"/>
+        </w:rPr>
+      </w:pPr>
+      <w:r>
+        <w:rPr>
+          <w:rFonts w:asciiTheme="minorHAnsi" w:hAnsiTheme="minorHAnsi" w:cstheme="minorHAnsi"/>
+        </w:rPr>
+        <w:t>A la fin du tour d’enchère, 3 cartes sont tirées</w:t>
+      </w:r>
+      <w:r>
+        <w:rPr>
+          <w:rFonts w:asciiTheme="minorHAnsi" w:hAnsiTheme="minorHAnsi" w:cstheme="minorHAnsi"/>
+        </w:rPr>
+        <w:t xml:space="preserve"> pour la table</w:t>
+      </w:r>
+      <w:r>
+        <w:rPr>
+          <w:rFonts w:asciiTheme="minorHAnsi" w:hAnsiTheme="minorHAnsi" w:cstheme="minorHAnsi"/>
+        </w:rPr>
+        <w:t xml:space="preserve"> la table et envoyé</w:t>
+      </w:r>
+      <w:r>
+        <w:rPr>
+          <w:rFonts w:asciiTheme="minorHAnsi" w:hAnsiTheme="minorHAnsi" w:cstheme="minorHAnsi"/>
+        </w:rPr>
+        <w:t xml:space="preserve">es aux clients et on refait un tour d’enchère. Puis on continue en tirant une carte, un tour d’enchère, la dernière carte et le dernier tour d’enchère. Bien sûr, les tours d’enchères ne se font que si nécessaire (encore au moins 2 joueurs peuvent miser (c’est-à-dire </w:t>
+      </w:r>
+      <w:r>
+        <w:rPr>
+          <w:rFonts w:asciiTheme="minorHAnsi" w:hAnsiTheme="minorHAnsi" w:cstheme="minorHAnsi"/>
+        </w:rPr>
+        <w:t>qu’ils ne sont</w:t>
+      </w:r>
+      <w:r>
+        <w:rPr>
+          <w:rFonts w:asciiTheme="minorHAnsi" w:hAnsiTheme="minorHAnsi" w:cstheme="minorHAnsi"/>
+        </w:rPr>
+        <w:t xml:space="preserve"> ni couché, ni en tapis, ni défait)</w:t>
+      </w:r>
+      <w:r>
+        <w:rPr>
+          <w:rFonts w:asciiTheme="minorHAnsi" w:hAnsiTheme="minorHAnsi" w:cstheme="minorHAnsi"/>
+        </w:rPr>
+        <w:t>)</w:t>
+      </w:r>
+      <w:r>
+        <w:rPr>
+          <w:rFonts w:asciiTheme="minorHAnsi" w:hAnsiTheme="minorHAnsi" w:cstheme="minorHAnsi"/>
+        </w:rPr>
+        <w:t>.</w:t>
+      </w:r>
+    </w:p>
+    <w:p>
+      <w:pPr>
+        <w:ind w:left="360" w:firstLine="348"/>
+        <w:jc w:val="both"/>
+        <w:rPr>
+          <w:rFonts w:asciiTheme="minorHAnsi" w:hAnsiTheme="minorHAnsi" w:cstheme="minorHAnsi"/>
+        </w:rPr>
+      </w:pPr>
+    </w:p>
+    <w:p>
+      <w:pPr>
+        <w:ind w:left="360" w:firstLine="348"/>
+        <w:jc w:val="both"/>
+        <w:rPr>
+          <w:rFonts w:asciiTheme="minorHAnsi" w:hAnsiTheme="minorHAnsi" w:cstheme="minorHAnsi"/>
+        </w:rPr>
+      </w:pPr>
+      <w:r>
+        <w:rPr>
+          <w:rFonts w:asciiTheme="minorHAnsi" w:hAnsiTheme="minorHAnsi" w:cstheme="minorHAnsi"/>
+        </w:rPr>
+        <w:t>S’il ne reste qu’un seul joueur qui n’est pas couché, alors il gagne les jetons de la table. Sinon, il faut voir qui est le gagnant du tour de jeu.</w:t>
+      </w:r>
+      <w:r>
+        <w:rPr>
+          <w:rFonts w:asciiTheme="minorHAnsi" w:hAnsiTheme="minorHAnsi" w:cstheme="minorHAnsi"/>
+        </w:rPr>
+        <w:t xml:space="preserve"> Le serveur alors calcul qui est le gagnant ou qui sont les gagnant en cas d’égalité puis met à jour les données des clients et envoie un message un client pour l</w:t>
+      </w:r>
+      <w:r>
+        <w:rPr>
+          <w:rFonts w:asciiTheme="minorHAnsi" w:hAnsiTheme="minorHAnsi" w:cstheme="minorHAnsi"/>
+        </w:rPr>
+        <w:t xml:space="preserve">eur indiquer de quelles sont les cartes des autres joueurs, </w:t>
+      </w:r>
+      <w:bookmarkStart w:id="0" w:name="_GoBack"/>
+      <w:bookmarkEnd w:id="0"/>
+      <w:r>
+        <w:rPr>
+          <w:rFonts w:asciiTheme="minorHAnsi" w:hAnsiTheme="minorHAnsi" w:cstheme="minorHAnsi"/>
+        </w:rPr>
+        <w:t xml:space="preserve">qui est le gagnant et </w:t>
+      </w:r>
+      <w:r>
+        <w:rPr>
+          <w:rFonts w:asciiTheme="minorHAnsi" w:hAnsiTheme="minorHAnsi" w:cstheme="minorHAnsi"/>
+        </w:rPr>
+        <w:t>les changements effectué sur les jetons de chacun. En cas de tapis, si le client gagne, il ne recevra que ce qu’il a le droit de toucher (jetons miser par les clients inférieur ou égal à son tapis) et le reste des jetons est répartit sur les autres gagnants ou les joueurs qui ne sont pas couchés.</w:t>
+      </w:r>
+    </w:p>
+    <w:p>
+      <w:pPr>
+        <w:ind w:left="360" w:firstLine="348"/>
+        <w:jc w:val="both"/>
+        <w:rPr>
+          <w:rFonts w:asciiTheme="minorHAnsi" w:hAnsiTheme="minorHAnsi" w:cstheme="minorHAnsi"/>
+        </w:rPr>
+      </w:pPr>
+      <w:r>
+        <w:rPr>
+          <w:rFonts w:asciiTheme="minorHAnsi" w:hAnsiTheme="minorHAnsi" w:cstheme="minorHAnsi"/>
+        </w:rPr>
+        <w:t>A la fin de chaque tour de jeu, on vérifie si des clients se retrouvent avec zéro jeton. Si c’est le cas alors ces joueurs ont perdu et ne peuvent plus jouer, mais ils peuvent rester en tant que spectateur</w:t>
+      </w:r>
+      <w:r>
+        <w:rPr>
+          <w:rFonts w:asciiTheme="minorHAnsi" w:hAnsiTheme="minorHAnsi" w:cstheme="minorHAnsi"/>
+        </w:rPr>
+        <w:t>.</w:t>
+      </w:r>
+      <w:r>
+        <w:rPr>
+          <w:rFonts w:asciiTheme="minorHAnsi" w:hAnsiTheme="minorHAnsi" w:cstheme="minorHAnsi"/>
+        </w:rPr>
+        <w:t xml:space="preserve"> A chaque fois qu’il y a un nouveau perdant le serveur envoie un message à tous les clients pour leur indiquer.</w:t>
+      </w:r>
+      <w:r>
+        <w:rPr>
+          <w:rFonts w:asciiTheme="minorHAnsi" w:hAnsiTheme="minorHAnsi" w:cstheme="minorHAnsi"/>
+        </w:rPr>
+        <w:t xml:space="preserve"> </w:t>
+      </w:r>
+    </w:p>
+    <w:p>
+      <w:pPr>
+        <w:ind w:left="360" w:firstLine="348"/>
+        <w:jc w:val="both"/>
+        <w:rPr>
+          <w:rFonts w:asciiTheme="minorHAnsi" w:hAnsiTheme="minorHAnsi" w:cstheme="minorHAnsi"/>
+        </w:rPr>
+      </w:pPr>
+      <w:r>
+        <w:rPr>
+          <w:rFonts w:asciiTheme="minorHAnsi" w:hAnsiTheme="minorHAnsi" w:cstheme="minorHAnsi"/>
+        </w:rPr>
+        <w:t>S’il ne reste plus qu’un seul joueur en jeu alors la partie se termine et ce joueur gagne la partie.</w:t>
+      </w:r>
+      <w:r>
+        <w:rPr>
+          <w:rFonts w:asciiTheme="minorHAnsi" w:hAnsiTheme="minorHAnsi" w:cstheme="minorHAnsi"/>
+        </w:rPr>
+        <w:t xml:space="preserve"> On envoie donc un message à tous les clients pour leur indiquer le gagnant et la partie est détruite.</w:t>
+      </w:r>
+    </w:p>
+    <w:p>
+      <w:pPr>
+        <w:ind w:left="360" w:firstLine="348"/>
+        <w:jc w:val="both"/>
+        <w:rPr>
+          <w:rFonts w:asciiTheme="minorHAnsi" w:hAnsiTheme="minorHAnsi" w:cstheme="minorHAnsi"/>
+        </w:rPr>
+      </w:pPr>
+      <w:r>
+        <w:rPr>
+          <w:rFonts w:asciiTheme="minorHAnsi" w:hAnsiTheme="minorHAnsi" w:cstheme="minorHAnsi"/>
+        </w:rPr>
+        <w:t>Par contre, s’il reste plusieurs joueurs en jeu</w:t>
+      </w:r>
+      <w:r>
+        <w:rPr>
+          <w:rFonts w:asciiTheme="minorHAnsi" w:hAnsiTheme="minorHAnsi" w:cstheme="minorHAnsi"/>
+        </w:rPr>
+        <w:t xml:space="preserve">, un nouveau tour de jeu se lance et on recommence en assignant la mise de la </w:t>
+      </w:r>
+      <w:proofErr w:type="spellStart"/>
+      <w:r>
+        <w:rPr>
+          <w:rFonts w:asciiTheme="minorHAnsi" w:hAnsiTheme="minorHAnsi" w:cstheme="minorHAnsi"/>
+        </w:rPr>
+        <w:t>blind</w:t>
+      </w:r>
+      <w:proofErr w:type="spellEnd"/>
+      <w:r>
+        <w:rPr>
+          <w:rFonts w:asciiTheme="minorHAnsi" w:hAnsiTheme="minorHAnsi" w:cstheme="minorHAnsi"/>
+        </w:rPr>
+        <w:t xml:space="preserve"> </w:t>
+      </w:r>
+      <w:r>
+        <w:rPr>
+          <w:rFonts w:asciiTheme="minorHAnsi" w:hAnsiTheme="minorHAnsi" w:cstheme="minorHAnsi"/>
+        </w:rPr>
+        <w:t>au joueur</w:t>
+      </w:r>
+      <w:r>
+        <w:rPr>
+          <w:rFonts w:asciiTheme="minorHAnsi" w:hAnsiTheme="minorHAnsi" w:cstheme="minorHAnsi"/>
+        </w:rPr>
+        <w:t xml:space="preserve"> suivant l’ancienne </w:t>
+      </w:r>
+      <w:proofErr w:type="spellStart"/>
+      <w:r>
+        <w:rPr>
+          <w:rFonts w:asciiTheme="minorHAnsi" w:hAnsiTheme="minorHAnsi" w:cstheme="minorHAnsi"/>
+        </w:rPr>
+        <w:t>blind</w:t>
+      </w:r>
+      <w:proofErr w:type="spellEnd"/>
+      <w:r>
+        <w:rPr>
+          <w:rFonts w:asciiTheme="minorHAnsi" w:hAnsiTheme="minorHAnsi" w:cstheme="minorHAnsi"/>
+        </w:rPr>
+        <w:t>.</w:t>
+      </w:r>
+    </w:p>
+    <w:p>
+      <w:pPr>
+        <w:ind w:left="360" w:firstLine="348"/>
+        <w:jc w:val="both"/>
+        <w:rPr>
+          <w:rFonts w:asciiTheme="minorHAnsi" w:hAnsiTheme="minorHAnsi" w:cstheme="minorHAnsi"/>
+        </w:rPr>
+      </w:pPr>
+    </w:p>
+    <w:p>
+      <w:pPr>
+        <w:ind w:left="360" w:firstLine="348"/>
+        <w:jc w:val="both"/>
+        <w:rPr>
+          <w:rFonts w:asciiTheme="minorHAnsi" w:hAnsiTheme="minorHAnsi" w:cstheme="minorHAnsi"/>
+        </w:rPr>
+      </w:pPr>
+    </w:p>
+    <w:p>
+      <w:pPr>
+        <w:ind w:left="360" w:firstLine="348"/>
+        <w:jc w:val="both"/>
+        <w:rPr>
+          <w:rFonts w:asciiTheme="minorHAnsi" w:hAnsiTheme="minorHAnsi" w:cstheme="minorHAnsi"/>
         </w:rPr>
       </w:pPr>
     </w:p>
@@ -1681,6 +2645,34 @@
       <w:lang w:eastAsia="ar-SA"/>
     </w:rPr>
   </w:style>
+  <w:style w:type="paragraph" w:styleId="Textedebulles">
+    <w:name w:val="Balloon Text"/>
+    <w:basedOn w:val="Normal"/>
+    <w:link w:val="TextedebullesCar"/>
+    <w:uiPriority w:val="99"/>
+    <w:semiHidden/>
+    <w:unhideWhenUsed/>
+    <w:rsid w:val="00805210"/>
+    <w:rPr>
+      <w:rFonts w:ascii="Tahoma" w:hAnsi="Tahoma" w:cs="Tahoma"/>
+      <w:sz w:val="16"/>
+      <w:szCs w:val="16"/>
+    </w:rPr>
+  </w:style>
+  <w:style w:type="character" w:customStyle="1" w:styleId="TextedebullesCar">
+    <w:name w:val="Texte de bulles Car"/>
+    <w:basedOn w:val="Policepardfaut"/>
+    <w:link w:val="Textedebulles"/>
+    <w:uiPriority w:val="99"/>
+    <w:semiHidden/>
+    <w:rsid w:val="00805210"/>
+    <w:rPr>
+      <w:rFonts w:ascii="Tahoma" w:hAnsi="Tahoma" w:cs="Tahoma"/>
+      <w:sz w:val="16"/>
+      <w:szCs w:val="16"/>
+      <w:lang w:eastAsia="ar-SA"/>
+    </w:rPr>
+  </w:style>
 </w:styles>
 </file>
 
@@ -2059,6 +3051,34 @@
       <w:kern w:val="28"/>
       <w:sz w:val="52"/>
       <w:szCs w:val="52"/>
+      <w:lang w:eastAsia="ar-SA"/>
+    </w:rPr>
+  </w:style>
+  <w:style w:type="paragraph" w:styleId="Textedebulles">
+    <w:name w:val="Balloon Text"/>
+    <w:basedOn w:val="Normal"/>
+    <w:link w:val="TextedebullesCar"/>
+    <w:uiPriority w:val="99"/>
+    <w:semiHidden/>
+    <w:unhideWhenUsed/>
+    <w:rsid w:val="00805210"/>
+    <w:rPr>
+      <w:rFonts w:ascii="Tahoma" w:hAnsi="Tahoma" w:cs="Tahoma"/>
+      <w:sz w:val="16"/>
+      <w:szCs w:val="16"/>
+    </w:rPr>
+  </w:style>
+  <w:style w:type="character" w:customStyle="1" w:styleId="TextedebullesCar">
+    <w:name w:val="Texte de bulles Car"/>
+    <w:basedOn w:val="Policepardfaut"/>
+    <w:link w:val="Textedebulles"/>
+    <w:uiPriority w:val="99"/>
+    <w:semiHidden/>
+    <w:rsid w:val="00805210"/>
+    <w:rPr>
+      <w:rFonts w:ascii="Tahoma" w:hAnsi="Tahoma" w:cs="Tahoma"/>
+      <w:sz w:val="16"/>
+      <w:szCs w:val="16"/>
       <w:lang w:eastAsia="ar-SA"/>
     </w:rPr>
   </w:style>

</xml_diff>